<commit_message>
Modifica sequence diagram per wishlist e navigazione
A seguito delle informazioni raccolte durante il tutorato del 26/01/2024, si sono apportate modifiche ai sequence diagram relativi alla navigazione ed alla gestione della wishlist.
</commit_message>
<xml_diff>
--- a/Semilavorati/rad/RAD.docx
+++ b/Semilavorati/rad/RAD.docx
@@ -25754,6 +25754,41 @@
         <w:jc w:val="both"/>
         <w:rPr>
           <w:rFonts w:asciiTheme="minorHAnsi" w:hAnsiTheme="minorHAnsi"/>
+          <w:color w:val="000000" w:themeColor="text1"/>
+          <w:sz w:val="26"/>
+          <w:szCs w:val="26"/>
+        </w:rPr>
+      </w:pPr>
+    </w:p>
+    <w:p>
+      <w:pPr>
+        <w:jc w:val="both"/>
+        <w:rPr>
+          <w:rFonts w:asciiTheme="minorHAnsi" w:hAnsiTheme="minorHAnsi"/>
+          <w:color w:val="000000" w:themeColor="text1"/>
+          <w:sz w:val="26"/>
+          <w:szCs w:val="26"/>
+        </w:rPr>
+      </w:pPr>
+    </w:p>
+    <w:p>
+      <w:pPr>
+        <w:jc w:val="both"/>
+        <w:rPr>
+          <w:rFonts w:asciiTheme="minorHAnsi" w:hAnsiTheme="minorHAnsi"/>
+          <w:color w:val="000000" w:themeColor="text1"/>
+          <w:sz w:val="26"/>
+          <w:szCs w:val="26"/>
+        </w:rPr>
+      </w:pPr>
+      <w:bookmarkStart w:id="31" w:name="_GoBack"/>
+      <w:bookmarkEnd w:id="31"/>
+    </w:p>
+    <w:p>
+      <w:pPr>
+        <w:jc w:val="both"/>
+        <w:rPr>
+          <w:rFonts w:asciiTheme="minorHAnsi" w:hAnsiTheme="minorHAnsi"/>
           <w:i/>
           <w:color w:val="FF0000"/>
           <w:sz w:val="26"/>
@@ -25768,6 +25803,7 @@
           <w:sz w:val="26"/>
           <w:szCs w:val="26"/>
         </w:rPr>
+        <w:lastRenderedPageBreak/>
         <w:t>UC model carrello</w:t>
       </w:r>
     </w:p>
@@ -25790,7 +25826,6 @@
           <w:szCs w:val="26"/>
           <w:lang w:val="it-IT"/>
         </w:rPr>
-        <w:lastRenderedPageBreak/>
         <w:drawing>
           <wp:inline distT="0" distB="0" distL="0" distR="0" wp14:anchorId="6561C933" wp14:editId="7370895C">
             <wp:extent cx="3772930" cy="2997835"/>
@@ -26396,6 +26431,7 @@
           <w:sz w:val="26"/>
           <w:szCs w:val="26"/>
         </w:rPr>
+        <w:lastRenderedPageBreak/>
         <w:t xml:space="preserve">Exit condition: </w:t>
       </w:r>
       <w:r>
@@ -27250,7 +27286,6 @@
           <w:sz w:val="26"/>
           <w:szCs w:val="26"/>
         </w:rPr>
-        <w:lastRenderedPageBreak/>
         <w:t xml:space="preserve">UC model </w:t>
       </w:r>
       <w:proofErr w:type="gramStart"/>
@@ -27823,6 +27858,7 @@
           <w:sz w:val="26"/>
           <w:szCs w:val="26"/>
         </w:rPr>
+        <w:lastRenderedPageBreak/>
         <w:t>L’utente specifica la modalità di pagamento: carta di credito, Paypal, contrassegno.</w:t>
       </w:r>
     </w:p>
@@ -27849,7 +27885,6 @@
           <w:sz w:val="26"/>
           <w:szCs w:val="26"/>
         </w:rPr>
-        <w:lastRenderedPageBreak/>
         <w:t xml:space="preserve">A. Se l’utente sceglie “carta di credito”, </w:t>
       </w:r>
       <w:proofErr w:type="gramStart"/>
@@ -28701,6 +28736,7 @@
           <w:sz w:val="26"/>
           <w:szCs w:val="26"/>
         </w:rPr>
+        <w:lastRenderedPageBreak/>
         <w:t xml:space="preserve">Entry condition: </w:t>
       </w:r>
       <w:r>
@@ -28750,7 +28786,6 @@
           <w:sz w:val="26"/>
           <w:szCs w:val="26"/>
         </w:rPr>
-        <w:lastRenderedPageBreak/>
         <w:t>Flusso di eventi:</w:t>
       </w:r>
     </w:p>
@@ -29699,6 +29734,7 @@
           <w:sz w:val="26"/>
           <w:szCs w:val="26"/>
         </w:rPr>
+        <w:lastRenderedPageBreak/>
         <w:t>Il</w:t>
       </w:r>
       <w:proofErr w:type="gramEnd"/>
@@ -29733,7 +29769,6 @@
           <w:sz w:val="26"/>
           <w:szCs w:val="26"/>
         </w:rPr>
-        <w:lastRenderedPageBreak/>
         <w:t>Il</w:t>
       </w:r>
       <w:proofErr w:type="gramEnd"/>
@@ -31192,6 +31227,7 @@
           <w:sz w:val="26"/>
           <w:szCs w:val="26"/>
         </w:rPr>
+        <w:lastRenderedPageBreak/>
         <w:t>Il</w:t>
       </w:r>
       <w:proofErr w:type="gramEnd"/>
@@ -31277,7 +31313,6 @@
           <w:sz w:val="26"/>
           <w:szCs w:val="26"/>
         </w:rPr>
-        <w:lastRenderedPageBreak/>
         <w:t>Exit condition:</w:t>
       </w:r>
       <w:r>
@@ -32215,7 +32250,6 @@
           <w:sz w:val="26"/>
           <w:szCs w:val="26"/>
         </w:rPr>
-        <w:lastRenderedPageBreak/>
         <w:t xml:space="preserve">Entry condition: </w:t>
       </w:r>
       <w:proofErr w:type="gramStart"/>
@@ -32925,6 +32959,7 @@
           <w:sz w:val="26"/>
           <w:szCs w:val="26"/>
         </w:rPr>
+        <w:lastRenderedPageBreak/>
         <w:t>Il</w:t>
       </w:r>
       <w:proofErr w:type="gramEnd"/>
@@ -32962,7 +32997,6 @@
           <w:sz w:val="26"/>
           <w:szCs w:val="26"/>
         </w:rPr>
-        <w:lastRenderedPageBreak/>
         <w:t>Il</w:t>
       </w:r>
       <w:proofErr w:type="gramEnd"/>
@@ -33721,6 +33755,7 @@
           <w:sz w:val="26"/>
           <w:szCs w:val="26"/>
         </w:rPr>
+        <w:lastRenderedPageBreak/>
         <w:t>Il</w:t>
       </w:r>
       <w:proofErr w:type="gramEnd"/>
@@ -33758,7 +33793,6 @@
           <w:sz w:val="26"/>
           <w:szCs w:val="26"/>
         </w:rPr>
-        <w:lastRenderedPageBreak/>
         <w:t>Il</w:t>
       </w:r>
       <w:proofErr w:type="gramEnd"/>
@@ -34409,6 +34443,7 @@
           <w:sz w:val="26"/>
           <w:szCs w:val="26"/>
         </w:rPr>
+        <w:lastRenderedPageBreak/>
         <w:t>Il</w:t>
       </w:r>
       <w:proofErr w:type="gramEnd"/>
@@ -34457,7 +34492,6 @@
           <w:sz w:val="26"/>
           <w:szCs w:val="26"/>
         </w:rPr>
-        <w:lastRenderedPageBreak/>
         <w:t xml:space="preserve">Exit condition: </w:t>
       </w:r>
       <w:proofErr w:type="gramStart"/>
@@ -35209,7 +35243,17 @@
           <w:sz w:val="26"/>
           <w:szCs w:val="26"/>
         </w:rPr>
-        <w:t xml:space="preserve"> gestore specifica le seguenti informazioni: codice alfanumerico univoco, nome, modello, marca, prezzo, descrizione di presentazione, descrizione di dettaglio, quantità disponibile in magazzino, immagine di presentazione, categoria, sottocategoria, </w:t>
+        <w:t xml:space="preserve"> gestore specifica le seguenti informazioni: codice alfanumerico univoco, nome, modello, marca, prezzo, descrizione di presentazione, descrizione di dettaglio, quantità disponibile in </w:t>
+      </w:r>
+      <w:r>
+        <w:rPr>
+          <w:rFonts w:asciiTheme="minorHAnsi" w:hAnsiTheme="minorHAnsi"/>
+          <w:color w:val="000000" w:themeColor="text1"/>
+          <w:sz w:val="26"/>
+          <w:szCs w:val="26"/>
+        </w:rPr>
+        <w:lastRenderedPageBreak/>
+        <w:t xml:space="preserve">magazzino, immagine di presentazione, categoria, sottocategoria, </w:t>
       </w:r>
       <w:r>
         <w:rPr>
@@ -35245,7 +35289,6 @@
           <w:sz w:val="26"/>
           <w:szCs w:val="26"/>
         </w:rPr>
-        <w:lastRenderedPageBreak/>
         <w:t>Il</w:t>
       </w:r>
       <w:proofErr w:type="gramEnd"/>
@@ -36153,6 +36196,7 @@
                 <w:sz w:val="26"/>
                 <w:szCs w:val="26"/>
               </w:rPr>
+              <w:lastRenderedPageBreak/>
               <w:t>Nome</w:t>
             </w:r>
           </w:p>
@@ -36257,7 +36301,6 @@
                 <w:sz w:val="26"/>
                 <w:szCs w:val="26"/>
               </w:rPr>
-              <w:lastRenderedPageBreak/>
               <w:t>Marca</w:t>
             </w:r>
           </w:p>
@@ -36942,6 +36985,7 @@
           <w:sz w:val="26"/>
           <w:szCs w:val="26"/>
         </w:rPr>
+        <w:lastRenderedPageBreak/>
         <w:t>UC 24</w:t>
       </w:r>
       <w:r>
@@ -37043,7 +37087,6 @@
           <w:sz w:val="26"/>
           <w:szCs w:val="26"/>
         </w:rPr>
-        <w:lastRenderedPageBreak/>
         <w:t xml:space="preserve">Entry condition: </w:t>
       </w:r>
       <w:proofErr w:type="gramStart"/>
@@ -37824,6 +37867,7 @@
           <w:sz w:val="26"/>
           <w:szCs w:val="26"/>
         </w:rPr>
+        <w:lastRenderedPageBreak/>
         <w:t xml:space="preserve">Attore: </w:t>
       </w:r>
       <w:r>
@@ -37873,7 +37917,6 @@
           <w:sz w:val="26"/>
           <w:szCs w:val="26"/>
         </w:rPr>
-        <w:lastRenderedPageBreak/>
         <w:t xml:space="preserve">Entry condition: </w:t>
       </w:r>
       <w:proofErr w:type="gramStart"/>
@@ -38677,6 +38720,7 @@
           <w:sz w:val="26"/>
           <w:szCs w:val="26"/>
         </w:rPr>
+        <w:lastRenderedPageBreak/>
         <w:t xml:space="preserve">Exit condition: </w:t>
       </w:r>
       <w:proofErr w:type="gramStart"/>
@@ -39621,7 +39665,7 @@
           <w:color w:val="FF0000"/>
         </w:rPr>
       </w:pPr>
-      <w:bookmarkStart w:id="31" w:name="_Toc157264883"/>
+      <w:bookmarkStart w:id="32" w:name="_Toc157264883"/>
       <w:r>
         <w:rPr>
           <w:b/>
@@ -39629,7 +39673,7 @@
         </w:rPr>
         <w:t>3.4.3 Object model</w:t>
       </w:r>
-      <w:bookmarkEnd w:id="31"/>
+      <w:bookmarkEnd w:id="32"/>
     </w:p>
     <w:p>
       <w:pPr>
@@ -39953,7 +39997,7 @@
           <w:color w:val="FF0000"/>
         </w:rPr>
       </w:pPr>
-      <w:bookmarkStart w:id="32" w:name="_Toc157264884"/>
+      <w:bookmarkStart w:id="33" w:name="_Toc157264884"/>
       <w:r>
         <w:rPr>
           <w:b/>
@@ -39962,7 +40006,7 @@
         <w:lastRenderedPageBreak/>
         <w:t>3.4.4 Dynamic model</w:t>
       </w:r>
-      <w:bookmarkEnd w:id="32"/>
+      <w:bookmarkEnd w:id="33"/>
     </w:p>
     <w:p>
       <w:pPr>
@@ -40053,15 +40097,7 @@
           <w:sz w:val="26"/>
           <w:szCs w:val="26"/>
         </w:rPr>
-        <w:t>la gestione dei flussi alternativi</w:t>
-      </w:r>
-      <w:r>
-        <w:rPr>
-          <w:rFonts w:asciiTheme="minorHAnsi" w:hAnsiTheme="minorHAnsi"/>
-          <w:sz w:val="26"/>
-          <w:szCs w:val="26"/>
-        </w:rPr>
-        <w:t xml:space="preserve"> </w:t>
+        <w:t xml:space="preserve">la gestione dei flussi alternativi </w:t>
       </w:r>
       <w:r>
         <w:rPr>
@@ -40831,8 +40867,6 @@
           <w:szCs w:val="30"/>
         </w:rPr>
       </w:pPr>
-      <w:bookmarkStart w:id="33" w:name="_GoBack"/>
-      <w:bookmarkEnd w:id="33"/>
     </w:p>
     <w:p>
       <w:pPr>
@@ -40931,7 +40965,7 @@
     </w:p>
     <w:p>
       <w:pPr>
-        <w:jc w:val="both"/>
+        <w:jc w:val="center"/>
         <w:rPr>
           <w:rFonts w:asciiTheme="minorHAnsi" w:hAnsiTheme="minorHAnsi"/>
           <w:i/>
@@ -40952,8 +40986,8 @@
         </w:rPr>
         <w:drawing>
           <wp:inline distT="0" distB="0" distL="0" distR="0">
-            <wp:extent cx="6085933" cy="2804795"/>
-            <wp:effectExtent l="0" t="0" r="0" b="0"/>
+            <wp:extent cx="4159777" cy="2661285"/>
+            <wp:effectExtent l="0" t="0" r="0" b="5715"/>
             <wp:docPr id="52" name="Immagine 52"/>
             <wp:cNvGraphicFramePr>
               <a:graphicFrameLocks xmlns:a="http://schemas.openxmlformats.org/drawingml/2006/main" noChangeAspect="1"/>
@@ -40973,13 +41007,13 @@
                         </a:ext>
                       </a:extLst>
                     </a:blip>
-                    <a:srcRect l="1541"/>
+                    <a:srcRect l="14821" t="5095"/>
                     <a:stretch/>
                   </pic:blipFill>
                   <pic:spPr bwMode="auto">
                     <a:xfrm>
                       <a:off x="0" y="0"/>
-                      <a:ext cx="6086959" cy="2805268"/>
+                      <a:ext cx="4161457" cy="2662360"/>
                     </a:xfrm>
                     <a:prstGeom prst="rect">
                       <a:avLst/>
@@ -41048,7 +41082,7 @@
     </w:p>
     <w:p>
       <w:pPr>
-        <w:jc w:val="both"/>
+        <w:jc w:val="center"/>
         <w:rPr>
           <w:rFonts w:asciiTheme="minorHAnsi" w:hAnsiTheme="minorHAnsi"/>
           <w:i/>
@@ -41069,7 +41103,7 @@
         </w:rPr>
         <w:drawing>
           <wp:inline distT="0" distB="0" distL="0" distR="0">
-            <wp:extent cx="5168278" cy="2350230"/>
+            <wp:extent cx="4229850" cy="2933700"/>
             <wp:effectExtent l="0" t="0" r="0" b="0"/>
             <wp:docPr id="53" name="Immagine 53"/>
             <wp:cNvGraphicFramePr>
@@ -41097,7 +41131,7 @@
                   <pic:spPr>
                     <a:xfrm>
                       <a:off x="0" y="0"/>
-                      <a:ext cx="5168278" cy="2350230"/>
+                      <a:ext cx="4237674" cy="2939127"/>
                     </a:xfrm>
                     <a:prstGeom prst="rect">
                       <a:avLst/>
@@ -41181,10 +41215,7 @@
           <w:szCs w:val="30"/>
         </w:rPr>
       </w:pPr>
-    </w:p>
-    <w:p>
-      <w:pPr>
-        <w:jc w:val="both"/>
+      <w:r>
         <w:rPr>
           <w:rFonts w:asciiTheme="minorHAnsi" w:hAnsiTheme="minorHAnsi"/>
           <w:i/>
@@ -41192,11 +41223,11 @@
           <w:sz w:val="30"/>
           <w:szCs w:val="30"/>
         </w:rPr>
-      </w:pPr>
-    </w:p>
-    <w:p>
-      <w:pPr>
-        <w:jc w:val="both"/>
+        <w:lastRenderedPageBreak/>
+        <w:t xml:space="preserve">Visualizzazione dettagli di </w:t>
+      </w:r>
+      <w:proofErr w:type="gramStart"/>
+      <w:r>
         <w:rPr>
           <w:rFonts w:asciiTheme="minorHAnsi" w:hAnsiTheme="minorHAnsi"/>
           <w:i/>
@@ -41204,7 +41235,9 @@
           <w:sz w:val="30"/>
           <w:szCs w:val="30"/>
         </w:rPr>
-      </w:pPr>
+        <w:t>un</w:t>
+      </w:r>
+      <w:proofErr w:type="gramEnd"/>
       <w:r>
         <w:rPr>
           <w:rFonts w:asciiTheme="minorHAnsi" w:hAnsiTheme="minorHAnsi"/>
@@ -41213,35 +41246,12 @@
           <w:sz w:val="30"/>
           <w:szCs w:val="30"/>
         </w:rPr>
-        <w:lastRenderedPageBreak/>
-        <w:t xml:space="preserve">Visualizzazione dettagli di </w:t>
-      </w:r>
-      <w:proofErr w:type="gramStart"/>
-      <w:r>
-        <w:rPr>
-          <w:rFonts w:asciiTheme="minorHAnsi" w:hAnsiTheme="minorHAnsi"/>
-          <w:i/>
-          <w:color w:val="FF0000"/>
-          <w:sz w:val="30"/>
-          <w:szCs w:val="30"/>
-        </w:rPr>
-        <w:t>un</w:t>
-      </w:r>
-      <w:proofErr w:type="gramEnd"/>
-      <w:r>
-        <w:rPr>
-          <w:rFonts w:asciiTheme="minorHAnsi" w:hAnsiTheme="minorHAnsi"/>
-          <w:i/>
-          <w:color w:val="FF0000"/>
-          <w:sz w:val="30"/>
-          <w:szCs w:val="30"/>
-        </w:rPr>
         <w:t xml:space="preserve"> prodotto</w:t>
       </w:r>
     </w:p>
     <w:p>
       <w:pPr>
-        <w:jc w:val="both"/>
+        <w:jc w:val="center"/>
         <w:rPr>
           <w:rFonts w:asciiTheme="minorHAnsi" w:hAnsiTheme="minorHAnsi"/>
           <w:i/>
@@ -41262,8 +41272,8 @@
         </w:rPr>
         <w:drawing>
           <wp:inline distT="0" distB="0" distL="0" distR="0">
-            <wp:extent cx="5867400" cy="2702560"/>
-            <wp:effectExtent l="0" t="0" r="0" b="2540"/>
+            <wp:extent cx="4627357" cy="2771775"/>
+            <wp:effectExtent l="0" t="0" r="1905" b="0"/>
             <wp:docPr id="25" name="Immagine 25"/>
             <wp:cNvGraphicFramePr>
               <a:graphicFrameLocks xmlns:a="http://schemas.openxmlformats.org/drawingml/2006/main" noChangeAspect="1"/>
@@ -41275,7 +41285,7 @@
                     <pic:cNvPr id="25" name="Dettagli_prodotto.jpg"/>
                     <pic:cNvPicPr/>
                   </pic:nvPicPr>
-                  <pic:blipFill rotWithShape="1">
+                  <pic:blipFill>
                     <a:blip r:embed="rId44">
                       <a:extLst>
                         <a:ext uri="{28A0092B-C50C-407E-A947-70E740481C1C}">
@@ -41283,13 +41293,14 @@
                         </a:ext>
                       </a:extLst>
                     </a:blip>
-                    <a:srcRect l="1282" r="1"/>
-                    <a:stretch/>
+                    <a:stretch>
+                      <a:fillRect/>
+                    </a:stretch>
                   </pic:blipFill>
                   <pic:spPr bwMode="auto">
                     <a:xfrm>
                       <a:off x="0" y="0"/>
-                      <a:ext cx="5867400" cy="2702560"/>
+                      <a:ext cx="4633171" cy="2775258"/>
                     </a:xfrm>
                     <a:prstGeom prst="rect">
                       <a:avLst/>
@@ -41353,12 +41364,32 @@
           <w:sz w:val="30"/>
           <w:szCs w:val="30"/>
         </w:rPr>
-        <w:t>Visualizza wishlist</w:t>
-      </w:r>
-    </w:p>
-    <w:p>
-      <w:pPr>
-        <w:jc w:val="both"/>
+        <w:t>Visualizza</w:t>
+      </w:r>
+      <w:r>
+        <w:rPr>
+          <w:rFonts w:asciiTheme="minorHAnsi" w:hAnsiTheme="minorHAnsi"/>
+          <w:i/>
+          <w:color w:val="FF0000"/>
+          <w:sz w:val="30"/>
+          <w:szCs w:val="30"/>
+        </w:rPr>
+        <w:t>zione della</w:t>
+      </w:r>
+      <w:r>
+        <w:rPr>
+          <w:rFonts w:asciiTheme="minorHAnsi" w:hAnsiTheme="minorHAnsi"/>
+          <w:i/>
+          <w:color w:val="FF0000"/>
+          <w:sz w:val="30"/>
+          <w:szCs w:val="30"/>
+        </w:rPr>
+        <w:t xml:space="preserve"> wishlist</w:t>
+      </w:r>
+    </w:p>
+    <w:p>
+      <w:pPr>
+        <w:jc w:val="center"/>
         <w:rPr>
           <w:rFonts w:asciiTheme="minorHAnsi" w:hAnsiTheme="minorHAnsi"/>
           <w:i/>
@@ -41379,8 +41410,8 @@
         </w:rPr>
         <w:drawing>
           <wp:inline distT="0" distB="0" distL="0" distR="0">
-            <wp:extent cx="4725664" cy="2657475"/>
-            <wp:effectExtent l="0" t="0" r="0" b="0"/>
+            <wp:extent cx="4738518" cy="2536710"/>
+            <wp:effectExtent l="0" t="0" r="5080" b="0"/>
             <wp:docPr id="54" name="Immagine 54"/>
             <wp:cNvGraphicFramePr>
               <a:graphicFrameLocks xmlns:a="http://schemas.openxmlformats.org/drawingml/2006/main" noChangeAspect="1"/>
@@ -41392,7 +41423,7 @@
                     <pic:cNvPr id="54" name="Wishlist updated(1).png"/>
                     <pic:cNvPicPr/>
                   </pic:nvPicPr>
-                  <pic:blipFill rotWithShape="1">
+                  <pic:blipFill>
                     <a:blip r:embed="rId45">
                       <a:extLst>
                         <a:ext uri="{28A0092B-C50C-407E-A947-70E740481C1C}">
@@ -41400,13 +41431,14 @@
                         </a:ext>
                       </a:extLst>
                     </a:blip>
-                    <a:srcRect l="1682"/>
-                    <a:stretch/>
+                    <a:stretch>
+                      <a:fillRect/>
+                    </a:stretch>
                   </pic:blipFill>
                   <pic:spPr bwMode="auto">
                     <a:xfrm>
                       <a:off x="0" y="0"/>
-                      <a:ext cx="4738518" cy="2664703"/>
+                      <a:ext cx="4738518" cy="2536710"/>
                     </a:xfrm>
                     <a:prstGeom prst="rect">
                       <a:avLst/>
@@ -41579,8 +41611,8 @@
         </w:rPr>
         <w:drawing>
           <wp:inline distT="0" distB="0" distL="0" distR="0">
-            <wp:extent cx="5372570" cy="2614295"/>
-            <wp:effectExtent l="0" t="0" r="0" b="0"/>
+            <wp:extent cx="5373682" cy="2090656"/>
+            <wp:effectExtent l="0" t="0" r="0" b="5080"/>
             <wp:docPr id="55" name="Immagine 55"/>
             <wp:cNvGraphicFramePr>
               <a:graphicFrameLocks xmlns:a="http://schemas.openxmlformats.org/drawingml/2006/main" noChangeAspect="1"/>
@@ -41592,7 +41624,7 @@
                     <pic:cNvPr id="55" name="Aggiunta alla Wishlist.png"/>
                     <pic:cNvPicPr/>
                   </pic:nvPicPr>
-                  <pic:blipFill rotWithShape="1">
+                  <pic:blipFill>
                     <a:blip r:embed="rId46">
                       <a:extLst>
                         <a:ext uri="{28A0092B-C50C-407E-A947-70E740481C1C}">
@@ -41600,13 +41632,14 @@
                         </a:ext>
                       </a:extLst>
                     </a:blip>
-                    <a:srcRect l="1226" r="-1"/>
-                    <a:stretch/>
+                    <a:stretch>
+                      <a:fillRect/>
+                    </a:stretch>
                   </pic:blipFill>
                   <pic:spPr bwMode="auto">
                     <a:xfrm>
                       <a:off x="0" y="0"/>
-                      <a:ext cx="5373682" cy="2614836"/>
+                      <a:ext cx="5373682" cy="2090656"/>
                     </a:xfrm>
                     <a:prstGeom prst="rect">
                       <a:avLst/>
@@ -41738,8 +41771,8 @@
         </w:rPr>
         <w:drawing>
           <wp:inline distT="0" distB="0" distL="0" distR="0">
-            <wp:extent cx="5485521" cy="3967480"/>
-            <wp:effectExtent l="0" t="0" r="1270" b="0"/>
+            <wp:extent cx="5245100" cy="2948185"/>
+            <wp:effectExtent l="0" t="0" r="0" b="5080"/>
             <wp:docPr id="26" name="Immagine 26"/>
             <wp:cNvGraphicFramePr>
               <a:graphicFrameLocks xmlns:a="http://schemas.openxmlformats.org/drawingml/2006/main" noChangeAspect="1"/>
@@ -41759,13 +41792,13 @@
                         </a:ext>
                       </a:extLst>
                     </a:blip>
-                    <a:srcRect l="1370"/>
+                    <a:srcRect l="4509"/>
                     <a:stretch/>
                   </pic:blipFill>
                   <pic:spPr bwMode="auto">
                     <a:xfrm>
                       <a:off x="0" y="0"/>
-                      <a:ext cx="5493113" cy="3972971"/>
+                      <a:ext cx="5245447" cy="2948380"/>
                     </a:xfrm>
                     <a:prstGeom prst="rect">
                       <a:avLst/>
@@ -41809,7 +41842,10 @@
           <w:szCs w:val="30"/>
         </w:rPr>
       </w:pPr>
-      <w:r>
+    </w:p>
+    <w:p>
+      <w:pPr>
+        <w:jc w:val="both"/>
         <w:rPr>
           <w:rFonts w:asciiTheme="minorHAnsi" w:hAnsiTheme="minorHAnsi"/>
           <w:i/>
@@ -41817,6 +41853,64 @@
           <w:sz w:val="30"/>
           <w:szCs w:val="30"/>
         </w:rPr>
+      </w:pPr>
+    </w:p>
+    <w:p>
+      <w:pPr>
+        <w:jc w:val="both"/>
+        <w:rPr>
+          <w:rFonts w:asciiTheme="minorHAnsi" w:hAnsiTheme="minorHAnsi"/>
+          <w:i/>
+          <w:color w:val="FF0000"/>
+          <w:sz w:val="30"/>
+          <w:szCs w:val="30"/>
+        </w:rPr>
+      </w:pPr>
+    </w:p>
+    <w:p>
+      <w:pPr>
+        <w:jc w:val="both"/>
+        <w:rPr>
+          <w:rFonts w:asciiTheme="minorHAnsi" w:hAnsiTheme="minorHAnsi"/>
+          <w:i/>
+          <w:color w:val="FF0000"/>
+          <w:sz w:val="30"/>
+          <w:szCs w:val="30"/>
+        </w:rPr>
+      </w:pPr>
+    </w:p>
+    <w:p>
+      <w:pPr>
+        <w:jc w:val="both"/>
+        <w:rPr>
+          <w:rFonts w:asciiTheme="minorHAnsi" w:hAnsiTheme="minorHAnsi"/>
+          <w:i/>
+          <w:color w:val="FF0000"/>
+          <w:sz w:val="30"/>
+          <w:szCs w:val="30"/>
+        </w:rPr>
+      </w:pPr>
+    </w:p>
+    <w:p>
+      <w:pPr>
+        <w:jc w:val="both"/>
+        <w:rPr>
+          <w:rFonts w:asciiTheme="minorHAnsi" w:hAnsiTheme="minorHAnsi"/>
+          <w:i/>
+          <w:color w:val="FF0000"/>
+          <w:sz w:val="30"/>
+          <w:szCs w:val="30"/>
+        </w:rPr>
+      </w:pPr>
+      <w:r>
+        <w:rPr>
+          <w:rFonts w:asciiTheme="minorHAnsi" w:hAnsiTheme="minorHAnsi"/>
+          <w:i/>
+          <w:color w:val="FF0000"/>
+          <w:sz w:val="30"/>
+          <w:szCs w:val="30"/>
+        </w:rPr>
+        <w:lastRenderedPageBreak/>
         <w:t xml:space="preserve">Visualizzazione della pagina </w:t>
       </w:r>
       <w:proofErr w:type="gramStart"/>
@@ -46713,7 +46807,7 @@
       <w:rPr>
         <w:noProof/>
       </w:rPr>
-      <w:t>58</w:t>
+      <w:t>45</w:t>
     </w:r>
     <w:r>
       <w:fldChar w:fldCharType="end"/>
@@ -54064,7 +54158,7 @@
 </file>
 
 <file path=customXml/itemProps1.xml><?xml version="1.0" encoding="utf-8"?>
-<ds:datastoreItem xmlns:ds="http://schemas.openxmlformats.org/officeDocument/2006/customXml" ds:itemID="{D801AE3D-E1FA-43BD-810F-22E9A86CD8C5}">
+<ds:datastoreItem xmlns:ds="http://schemas.openxmlformats.org/officeDocument/2006/customXml" ds:itemID="{3ED66924-F5F2-4144-9A96-F160B0C1DBB5}">
   <ds:schemaRefs>
     <ds:schemaRef ds:uri="http://schemas.openxmlformats.org/officeDocument/2006/bibliography"/>
   </ds:schemaRefs>

</xml_diff>

<commit_message>
Modifica sequence diagram check-out carrello
Sono stati modificati i sequence diagram relativi al check-out del carrello a seguito dei chiarimenti avuti durante il tutorato del 26/01/2024.
</commit_message>
<xml_diff>
--- a/Semilavorati/rad/RAD.docx
+++ b/Semilavorati/rad/RAD.docx
@@ -25781,8 +25781,6 @@
           <w:szCs w:val="26"/>
         </w:rPr>
       </w:pPr>
-      <w:bookmarkStart w:id="31" w:name="_GoBack"/>
-      <w:bookmarkEnd w:id="31"/>
     </w:p>
     <w:p>
       <w:pPr>
@@ -39665,7 +39663,7 @@
           <w:color w:val="FF0000"/>
         </w:rPr>
       </w:pPr>
-      <w:bookmarkStart w:id="32" w:name="_Toc157264883"/>
+      <w:bookmarkStart w:id="31" w:name="_Toc157264883"/>
       <w:r>
         <w:rPr>
           <w:b/>
@@ -39673,7 +39671,7 @@
         </w:rPr>
         <w:t>3.4.3 Object model</w:t>
       </w:r>
-      <w:bookmarkEnd w:id="32"/>
+      <w:bookmarkEnd w:id="31"/>
     </w:p>
     <w:p>
       <w:pPr>
@@ -39997,7 +39995,7 @@
           <w:color w:val="FF0000"/>
         </w:rPr>
       </w:pPr>
-      <w:bookmarkStart w:id="33" w:name="_Toc157264884"/>
+      <w:bookmarkStart w:id="32" w:name="_Toc157264884"/>
       <w:r>
         <w:rPr>
           <w:b/>
@@ -40006,7 +40004,7 @@
         <w:lastRenderedPageBreak/>
         <w:t>3.4.4 Dynamic model</w:t>
       </w:r>
-      <w:bookmarkEnd w:id="33"/>
+      <w:bookmarkEnd w:id="32"/>
     </w:p>
     <w:p>
       <w:pPr>
@@ -41938,7 +41936,7 @@
     </w:p>
     <w:p>
       <w:pPr>
-        <w:jc w:val="both"/>
+        <w:jc w:val="center"/>
         <w:rPr>
           <w:rFonts w:asciiTheme="minorHAnsi" w:hAnsiTheme="minorHAnsi"/>
           <w:i/>
@@ -41959,8 +41957,8 @@
         </w:rPr>
         <w:drawing>
           <wp:inline distT="0" distB="0" distL="0" distR="0">
-            <wp:extent cx="5943600" cy="2510827"/>
-            <wp:effectExtent l="0" t="0" r="0" b="3810"/>
+            <wp:extent cx="4378399" cy="2543175"/>
+            <wp:effectExtent l="0" t="0" r="3175" b="0"/>
             <wp:docPr id="41" name="Immagine 41"/>
             <wp:cNvGraphicFramePr>
               <a:graphicFrameLocks xmlns:a="http://schemas.openxmlformats.org/drawingml/2006/main" noChangeAspect="1"/>
@@ -41972,7 +41970,7 @@
                     <pic:cNvPr id="41" name="Visualizzazione del carrello.png"/>
                     <pic:cNvPicPr/>
                   </pic:nvPicPr>
-                  <pic:blipFill>
+                  <pic:blipFill rotWithShape="1">
                     <a:blip r:embed="rId48">
                       <a:extLst>
                         <a:ext uri="{28A0092B-C50C-407E-A947-70E740481C1C}">
@@ -41980,18 +41978,25 @@
                         </a:ext>
                       </a:extLst>
                     </a:blip>
-                    <a:stretch>
-                      <a:fillRect/>
-                    </a:stretch>
+                    <a:srcRect l="1519"/>
+                    <a:stretch/>
                   </pic:blipFill>
-                  <pic:spPr>
+                  <pic:spPr bwMode="auto">
                     <a:xfrm>
                       <a:off x="0" y="0"/>
-                      <a:ext cx="5943600" cy="2510827"/>
+                      <a:ext cx="4381336" cy="2544881"/>
                     </a:xfrm>
                     <a:prstGeom prst="rect">
                       <a:avLst/>
                     </a:prstGeom>
+                    <a:ln>
+                      <a:noFill/>
+                    </a:ln>
+                    <a:extLst>
+                      <a:ext uri="{53640926-AAD7-44D8-BBD7-CCE9431645EC}">
+                        <a14:shadowObscured xmlns:a14="http://schemas.microsoft.com/office/drawing/2010/main"/>
+                      </a:ext>
+                    </a:extLst>
                   </pic:spPr>
                 </pic:pic>
               </a:graphicData>
@@ -42023,18 +42028,6 @@
           <w:szCs w:val="30"/>
         </w:rPr>
       </w:pPr>
-    </w:p>
-    <w:p>
-      <w:pPr>
-        <w:jc w:val="both"/>
-        <w:rPr>
-          <w:rFonts w:asciiTheme="minorHAnsi" w:hAnsiTheme="minorHAnsi"/>
-          <w:i/>
-          <w:color w:val="FF0000"/>
-          <w:sz w:val="30"/>
-          <w:szCs w:val="30"/>
-        </w:rPr>
-      </w:pPr>
       <w:r>
         <w:rPr>
           <w:rFonts w:asciiTheme="minorHAnsi" w:hAnsiTheme="minorHAnsi"/>
@@ -42091,8 +42084,8 @@
         </w:rPr>
         <w:drawing>
           <wp:inline distT="0" distB="0" distL="0" distR="0">
-            <wp:extent cx="5676897" cy="2841273"/>
-            <wp:effectExtent l="0" t="0" r="635" b="0"/>
+            <wp:extent cx="5307302" cy="3581400"/>
+            <wp:effectExtent l="0" t="0" r="8255" b="0"/>
             <wp:docPr id="43" name="Immagine 43"/>
             <wp:cNvGraphicFramePr>
               <a:graphicFrameLocks xmlns:a="http://schemas.openxmlformats.org/drawingml/2006/main" noChangeAspect="1"/>
@@ -42119,7 +42112,7 @@
                   <pic:spPr>
                     <a:xfrm>
                       <a:off x="0" y="0"/>
-                      <a:ext cx="5676897" cy="2841273"/>
+                      <a:ext cx="5318294" cy="3588818"/>
                     </a:xfrm>
                     <a:prstGeom prst="rect">
                       <a:avLst/>
@@ -42138,27 +42131,124 @@
         <w:rPr>
           <w:rFonts w:asciiTheme="minorHAnsi" w:hAnsiTheme="minorHAnsi"/>
           <w:b/>
-          <w:color w:val="FF0000"/>
-          <w:sz w:val="30"/>
-          <w:szCs w:val="30"/>
-        </w:rPr>
-      </w:pPr>
-      <w:r>
-        <w:rPr>
-          <w:rFonts w:asciiTheme="minorHAnsi" w:hAnsiTheme="minorHAnsi"/>
-          <w:b/>
           <w:noProof/>
           <w:color w:val="FF0000"/>
           <w:sz w:val="30"/>
           <w:szCs w:val="30"/>
           <w:lang w:val="it-IT"/>
         </w:rPr>
+      </w:pPr>
+    </w:p>
+    <w:p>
+      <w:pPr>
+        <w:jc w:val="both"/>
+        <w:rPr>
+          <w:rFonts w:asciiTheme="minorHAnsi" w:hAnsiTheme="minorHAnsi"/>
+          <w:b/>
+          <w:noProof/>
+          <w:color w:val="FF0000"/>
+          <w:sz w:val="30"/>
+          <w:szCs w:val="30"/>
+          <w:lang w:val="it-IT"/>
+        </w:rPr>
+      </w:pPr>
+    </w:p>
+    <w:p>
+      <w:pPr>
+        <w:jc w:val="both"/>
+        <w:rPr>
+          <w:rFonts w:asciiTheme="minorHAnsi" w:hAnsiTheme="minorHAnsi"/>
+          <w:b/>
+          <w:noProof/>
+          <w:color w:val="FF0000"/>
+          <w:sz w:val="30"/>
+          <w:szCs w:val="30"/>
+          <w:lang w:val="it-IT"/>
+        </w:rPr>
+      </w:pPr>
+    </w:p>
+    <w:p>
+      <w:pPr>
+        <w:jc w:val="both"/>
+        <w:rPr>
+          <w:rFonts w:asciiTheme="minorHAnsi" w:hAnsiTheme="minorHAnsi"/>
+          <w:b/>
+          <w:color w:val="FF0000"/>
+          <w:sz w:val="30"/>
+          <w:szCs w:val="30"/>
+        </w:rPr>
+      </w:pPr>
+    </w:p>
+    <w:p>
+      <w:pPr>
+        <w:jc w:val="both"/>
+        <w:rPr>
+          <w:rFonts w:asciiTheme="minorHAnsi" w:hAnsiTheme="minorHAnsi"/>
+          <w:i/>
+          <w:color w:val="FF0000"/>
+          <w:sz w:val="30"/>
+          <w:szCs w:val="30"/>
+        </w:rPr>
+      </w:pPr>
+      <w:r>
+        <w:rPr>
+          <w:rFonts w:asciiTheme="minorHAnsi" w:hAnsiTheme="minorHAnsi"/>
+          <w:i/>
+          <w:color w:val="FF0000"/>
+          <w:sz w:val="30"/>
+          <w:szCs w:val="30"/>
+        </w:rPr>
         <w:lastRenderedPageBreak/>
+        <w:t xml:space="preserve">Rimozione di </w:t>
+      </w:r>
+      <w:proofErr w:type="gramStart"/>
+      <w:r>
+        <w:rPr>
+          <w:rFonts w:asciiTheme="minorHAnsi" w:hAnsiTheme="minorHAnsi"/>
+          <w:i/>
+          <w:color w:val="FF0000"/>
+          <w:sz w:val="30"/>
+          <w:szCs w:val="30"/>
+        </w:rPr>
+        <w:t>un</w:t>
+      </w:r>
+      <w:proofErr w:type="gramEnd"/>
+      <w:r>
+        <w:rPr>
+          <w:rFonts w:asciiTheme="minorHAnsi" w:hAnsiTheme="minorHAnsi"/>
+          <w:i/>
+          <w:color w:val="FF0000"/>
+          <w:sz w:val="30"/>
+          <w:szCs w:val="30"/>
+        </w:rPr>
+        <w:t xml:space="preserve"> prodotto dal carrello</w:t>
+      </w:r>
+    </w:p>
+    <w:p>
+      <w:pPr>
+        <w:rPr>
+          <w:rFonts w:asciiTheme="minorHAnsi" w:hAnsiTheme="minorHAnsi"/>
+          <w:i/>
+          <w:color w:val="FF0000"/>
+          <w:sz w:val="30"/>
+          <w:szCs w:val="30"/>
+        </w:rPr>
+      </w:pPr>
+      <w:r>
+        <w:rPr>
+          <w:rFonts w:asciiTheme="minorHAnsi" w:hAnsiTheme="minorHAnsi"/>
+          <w:i/>
+          <w:noProof/>
+          <w:color w:val="FF0000"/>
+          <w:sz w:val="30"/>
+          <w:szCs w:val="30"/>
+          <w:lang w:val="it-IT"/>
+        </w:rPr>
         <w:drawing>
           <wp:inline distT="0" distB="0" distL="0" distR="0">
-            <wp:extent cx="5413057" cy="2714625"/>
-            <wp:effectExtent l="0" t="0" r="0" b="0"/>
-            <wp:docPr id="33" name="Immagine 33"/>
+            <wp:extent cx="5077016" cy="3313979"/>
+            <wp:effectExtent l="0" t="0" r="0" b="1270"/>
+            <wp:docPr id="44" name="Immagine 44"/>
             <wp:cNvGraphicFramePr>
               <a:graphicFrameLocks xmlns:a="http://schemas.openxmlformats.org/drawingml/2006/main" noChangeAspect="1"/>
             </wp:cNvGraphicFramePr>
@@ -42166,7 +42256,7 @@
               <a:graphicData uri="http://schemas.openxmlformats.org/drawingml/2006/picture">
                 <pic:pic xmlns:pic="http://schemas.openxmlformats.org/drawingml/2006/picture">
                   <pic:nvPicPr>
-                    <pic:cNvPr id="33" name="Sequence Diagram2 - utente.jpg"/>
+                    <pic:cNvPr id="44" name="Rimozione di un prodotto dal carrello.png"/>
                     <pic:cNvPicPr/>
                   </pic:nvPicPr>
                   <pic:blipFill>
@@ -42184,7 +42274,7 @@
                   <pic:spPr>
                     <a:xfrm>
                       <a:off x="0" y="0"/>
-                      <a:ext cx="5418376" cy="2717293"/>
+                      <a:ext cx="5077016" cy="3313979"/>
                     </a:xfrm>
                     <a:prstGeom prst="rect">
                       <a:avLst/>
@@ -42220,10 +42310,7 @@
           <w:szCs w:val="30"/>
         </w:rPr>
       </w:pPr>
-    </w:p>
-    <w:p>
-      <w:pPr>
-        <w:jc w:val="both"/>
+      <w:r>
         <w:rPr>
           <w:rFonts w:asciiTheme="minorHAnsi" w:hAnsiTheme="minorHAnsi"/>
           <w:i/>
@@ -42231,11 +42318,10 @@
           <w:sz w:val="30"/>
           <w:szCs w:val="30"/>
         </w:rPr>
-      </w:pPr>
-    </w:p>
-    <w:p>
-      <w:pPr>
-        <w:jc w:val="both"/>
+        <w:t xml:space="preserve">Variazione della quantità di </w:t>
+      </w:r>
+      <w:proofErr w:type="gramStart"/>
+      <w:r>
         <w:rPr>
           <w:rFonts w:asciiTheme="minorHAnsi" w:hAnsiTheme="minorHAnsi"/>
           <w:i/>
@@ -42243,7 +42329,9 @@
           <w:sz w:val="30"/>
           <w:szCs w:val="30"/>
         </w:rPr>
-      </w:pPr>
+        <w:t>un</w:t>
+      </w:r>
+      <w:proofErr w:type="gramEnd"/>
       <w:r>
         <w:rPr>
           <w:rFonts w:asciiTheme="minorHAnsi" w:hAnsiTheme="minorHAnsi"/>
@@ -42252,46 +42340,68 @@
           <w:sz w:val="30"/>
           <w:szCs w:val="30"/>
         </w:rPr>
-        <w:t xml:space="preserve">Rimozione di </w:t>
-      </w:r>
-      <w:proofErr w:type="gramStart"/>
-      <w:r>
-        <w:rPr>
-          <w:rFonts w:asciiTheme="minorHAnsi" w:hAnsiTheme="minorHAnsi"/>
-          <w:i/>
+        <w:t xml:space="preserve"> prodotto del carrello</w:t>
+      </w:r>
+    </w:p>
+    <w:p>
+      <w:pPr>
+        <w:jc w:val="both"/>
+        <w:rPr>
+          <w:rFonts w:asciiTheme="minorHAnsi" w:hAnsiTheme="minorHAnsi"/>
           <w:color w:val="FF0000"/>
           <w:sz w:val="30"/>
           <w:szCs w:val="30"/>
-        </w:rPr>
-        <w:t>un</w:t>
-      </w:r>
-      <w:proofErr w:type="gramEnd"/>
-      <w:r>
-        <w:rPr>
-          <w:rFonts w:asciiTheme="minorHAnsi" w:hAnsiTheme="minorHAnsi"/>
-          <w:i/>
+          <w:u w:val="single"/>
+        </w:rPr>
+      </w:pPr>
+      <w:r>
+        <w:rPr>
+          <w:rFonts w:asciiTheme="minorHAnsi" w:hAnsiTheme="minorHAnsi"/>
           <w:color w:val="FF0000"/>
           <w:sz w:val="30"/>
           <w:szCs w:val="30"/>
-        </w:rPr>
-        <w:t xml:space="preserve"> prodotto dal carrello</w:t>
-      </w:r>
-    </w:p>
-    <w:p>
-      <w:pPr>
-        <w:jc w:val="both"/>
-        <w:rPr>
-          <w:rFonts w:asciiTheme="minorHAnsi" w:hAnsiTheme="minorHAnsi"/>
-          <w:i/>
+          <w:u w:val="single"/>
+        </w:rPr>
+        <w:t xml:space="preserve">Aumento della quantità di </w:t>
+      </w:r>
+      <w:proofErr w:type="gramStart"/>
+      <w:r>
+        <w:rPr>
+          <w:rFonts w:asciiTheme="minorHAnsi" w:hAnsiTheme="minorHAnsi"/>
           <w:color w:val="FF0000"/>
           <w:sz w:val="30"/>
           <w:szCs w:val="30"/>
-        </w:rPr>
-      </w:pPr>
-      <w:r>
-        <w:rPr>
-          <w:rFonts w:asciiTheme="minorHAnsi" w:hAnsiTheme="minorHAnsi"/>
-          <w:i/>
+          <w:u w:val="single"/>
+        </w:rPr>
+        <w:t>un</w:t>
+      </w:r>
+      <w:proofErr w:type="gramEnd"/>
+      <w:r>
+        <w:rPr>
+          <w:rFonts w:asciiTheme="minorHAnsi" w:hAnsiTheme="minorHAnsi"/>
+          <w:color w:val="FF0000"/>
+          <w:sz w:val="30"/>
+          <w:szCs w:val="30"/>
+          <w:u w:val="single"/>
+        </w:rPr>
+        <w:t xml:space="preserve"> prodotto</w:t>
+      </w:r>
+    </w:p>
+    <w:p>
+      <w:pPr>
+        <w:jc w:val="both"/>
+        <w:rPr>
+          <w:rFonts w:asciiTheme="minorHAnsi" w:hAnsiTheme="minorHAnsi"/>
+          <w:b/>
+          <w:color w:val="FF0000"/>
+          <w:sz w:val="30"/>
+          <w:szCs w:val="30"/>
+        </w:rPr>
+      </w:pPr>
+      <w:r>
+        <w:rPr>
+          <w:rFonts w:asciiTheme="minorHAnsi" w:hAnsiTheme="minorHAnsi"/>
+          <w:b/>
           <w:noProof/>
           <w:color w:val="FF0000"/>
           <w:sz w:val="30"/>
@@ -42300,9 +42410,9 @@
         </w:rPr>
         <w:drawing>
           <wp:inline distT="0" distB="0" distL="0" distR="0">
-            <wp:extent cx="5072924" cy="3438525"/>
-            <wp:effectExtent l="0" t="0" r="0" b="0"/>
-            <wp:docPr id="44" name="Immagine 44"/>
+            <wp:extent cx="5058200" cy="3001438"/>
+            <wp:effectExtent l="0" t="0" r="0" b="8890"/>
+            <wp:docPr id="40" name="Immagine 40"/>
             <wp:cNvGraphicFramePr>
               <a:graphicFrameLocks xmlns:a="http://schemas.openxmlformats.org/drawingml/2006/main" noChangeAspect="1"/>
             </wp:cNvGraphicFramePr>
@@ -42310,7 +42420,7 @@
               <a:graphicData uri="http://schemas.openxmlformats.org/drawingml/2006/picture">
                 <pic:pic xmlns:pic="http://schemas.openxmlformats.org/drawingml/2006/picture">
                   <pic:nvPicPr>
-                    <pic:cNvPr id="44" name="Rimozione di un prodotto dal carrello.png"/>
+                    <pic:cNvPr id="40" name="Variazione della quantità di un prodotto nel carrello(1).png"/>
                     <pic:cNvPicPr/>
                   </pic:nvPicPr>
                   <pic:blipFill>
@@ -42328,7 +42438,7 @@
                   <pic:spPr>
                     <a:xfrm>
                       <a:off x="0" y="0"/>
-                      <a:ext cx="5077016" cy="3441299"/>
+                      <a:ext cx="5058200" cy="3001438"/>
                     </a:xfrm>
                     <a:prstGeom prst="rect">
                       <a:avLst/>
@@ -42358,82 +42468,16 @@
         <w:jc w:val="both"/>
         <w:rPr>
           <w:rFonts w:asciiTheme="minorHAnsi" w:hAnsiTheme="minorHAnsi"/>
-          <w:i/>
-          <w:color w:val="FF0000"/>
-          <w:sz w:val="30"/>
-          <w:szCs w:val="30"/>
-        </w:rPr>
-      </w:pPr>
-    </w:p>
-    <w:p>
-      <w:pPr>
-        <w:jc w:val="both"/>
-        <w:rPr>
-          <w:rFonts w:asciiTheme="minorHAnsi" w:hAnsiTheme="minorHAnsi"/>
-          <w:i/>
-          <w:color w:val="FF0000"/>
-          <w:sz w:val="30"/>
-          <w:szCs w:val="30"/>
-        </w:rPr>
-      </w:pPr>
-    </w:p>
-    <w:p>
-      <w:pPr>
-        <w:jc w:val="both"/>
-        <w:rPr>
-          <w:rFonts w:asciiTheme="minorHAnsi" w:hAnsiTheme="minorHAnsi"/>
-          <w:i/>
-          <w:color w:val="FF0000"/>
-          <w:sz w:val="30"/>
-          <w:szCs w:val="30"/>
-        </w:rPr>
-      </w:pPr>
-      <w:r>
-        <w:rPr>
-          <w:rFonts w:asciiTheme="minorHAnsi" w:hAnsiTheme="minorHAnsi"/>
-          <w:i/>
-          <w:color w:val="FF0000"/>
-          <w:sz w:val="30"/>
-          <w:szCs w:val="30"/>
-        </w:rPr>
-        <w:lastRenderedPageBreak/>
-        <w:t xml:space="preserve">Variazione della quantità di </w:t>
-      </w:r>
-      <w:proofErr w:type="gramStart"/>
-      <w:r>
-        <w:rPr>
-          <w:rFonts w:asciiTheme="minorHAnsi" w:hAnsiTheme="minorHAnsi"/>
-          <w:i/>
-          <w:color w:val="FF0000"/>
-          <w:sz w:val="30"/>
-          <w:szCs w:val="30"/>
-        </w:rPr>
-        <w:t>un</w:t>
-      </w:r>
-      <w:proofErr w:type="gramEnd"/>
-      <w:r>
-        <w:rPr>
-          <w:rFonts w:asciiTheme="minorHAnsi" w:hAnsiTheme="minorHAnsi"/>
-          <w:i/>
-          <w:color w:val="FF0000"/>
-          <w:sz w:val="30"/>
-          <w:szCs w:val="30"/>
-        </w:rPr>
-        <w:t xml:space="preserve"> prodotto del carrello</w:t>
-      </w:r>
-    </w:p>
-    <w:p>
-      <w:pPr>
-        <w:jc w:val="both"/>
-        <w:rPr>
-          <w:rFonts w:asciiTheme="minorHAnsi" w:hAnsiTheme="minorHAnsi"/>
           <w:color w:val="FF0000"/>
           <w:sz w:val="30"/>
           <w:szCs w:val="30"/>
           <w:u w:val="single"/>
         </w:rPr>
       </w:pPr>
-      <w:r>
+    </w:p>
+    <w:p>
+      <w:pPr>
+        <w:jc w:val="both"/>
         <w:rPr>
           <w:rFonts w:asciiTheme="minorHAnsi" w:hAnsiTheme="minorHAnsi"/>
           <w:color w:val="FF0000"/>
@@ -42441,9 +42485,7 @@
           <w:szCs w:val="30"/>
           <w:u w:val="single"/>
         </w:rPr>
-        <w:t xml:space="preserve">Aumento della quantità di </w:t>
-      </w:r>
-      <w:proofErr w:type="gramStart"/>
+      </w:pPr>
       <w:r>
         <w:rPr>
           <w:rFonts w:asciiTheme="minorHAnsi" w:hAnsiTheme="minorHAnsi"/>
@@ -42452,9 +42494,10 @@
           <w:szCs w:val="30"/>
           <w:u w:val="single"/>
         </w:rPr>
-        <w:t>un</w:t>
-      </w:r>
-      <w:proofErr w:type="gramEnd"/>
+        <w:lastRenderedPageBreak/>
+        <w:t xml:space="preserve">Decremento della quantità di </w:t>
+      </w:r>
+      <w:proofErr w:type="gramStart"/>
       <w:r>
         <w:rPr>
           <w:rFonts w:asciiTheme="minorHAnsi" w:hAnsiTheme="minorHAnsi"/>
@@ -42463,6 +42506,17 @@
           <w:szCs w:val="30"/>
           <w:u w:val="single"/>
         </w:rPr>
+        <w:t>un</w:t>
+      </w:r>
+      <w:proofErr w:type="gramEnd"/>
+      <w:r>
+        <w:rPr>
+          <w:rFonts w:asciiTheme="minorHAnsi" w:hAnsiTheme="minorHAnsi"/>
+          <w:color w:val="FF0000"/>
+          <w:sz w:val="30"/>
+          <w:szCs w:val="30"/>
+          <w:u w:val="single"/>
+        </w:rPr>
         <w:t xml:space="preserve"> prodotto</w:t>
       </w:r>
     </w:p>
@@ -42489,9 +42543,9 @@
         </w:rPr>
         <w:drawing>
           <wp:inline distT="0" distB="0" distL="0" distR="0">
-            <wp:extent cx="5047037" cy="2981325"/>
-            <wp:effectExtent l="0" t="0" r="1270" b="0"/>
-            <wp:docPr id="40" name="Immagine 40"/>
+            <wp:extent cx="5881328" cy="3614420"/>
+            <wp:effectExtent l="0" t="0" r="5715" b="5080"/>
+            <wp:docPr id="27" name="Immagine 27"/>
             <wp:cNvGraphicFramePr>
               <a:graphicFrameLocks xmlns:a="http://schemas.openxmlformats.org/drawingml/2006/main" noChangeAspect="1"/>
             </wp:cNvGraphicFramePr>
@@ -42499,7 +42553,7 @@
               <a:graphicData uri="http://schemas.openxmlformats.org/drawingml/2006/picture">
                 <pic:pic xmlns:pic="http://schemas.openxmlformats.org/drawingml/2006/picture">
                   <pic:nvPicPr>
-                    <pic:cNvPr id="40" name="Variazione della quantità di un prodotto nel carrello(1).png"/>
+                    <pic:cNvPr id="27" name="DecrementoQuantita_carrello.jpg"/>
                     <pic:cNvPicPr/>
                   </pic:nvPicPr>
                   <pic:blipFill>
@@ -42517,7 +42571,7 @@
                   <pic:spPr>
                     <a:xfrm>
                       <a:off x="0" y="0"/>
-                      <a:ext cx="5081085" cy="3001438"/>
+                      <a:ext cx="5881328" cy="3614420"/>
                     </a:xfrm>
                     <a:prstGeom prst="rect">
                       <a:avLst/>
@@ -42539,169 +42593,59 @@
           <w:color w:val="FF0000"/>
           <w:sz w:val="30"/>
           <w:szCs w:val="30"/>
-        </w:rPr>
-      </w:pPr>
-    </w:p>
-    <w:p>
-      <w:pPr>
-        <w:jc w:val="both"/>
-        <w:rPr>
-          <w:rFonts w:asciiTheme="minorHAnsi" w:hAnsiTheme="minorHAnsi"/>
+          <w:u w:val="single"/>
+        </w:rPr>
+      </w:pPr>
+      <w:r>
+        <w:rPr>
+          <w:rFonts w:asciiTheme="minorHAnsi" w:hAnsiTheme="minorHAnsi"/>
+          <w:b/>
           <w:color w:val="FF0000"/>
           <w:sz w:val="30"/>
           <w:szCs w:val="30"/>
           <w:u w:val="single"/>
         </w:rPr>
-      </w:pPr>
-      <w:r>
-        <w:rPr>
-          <w:rFonts w:asciiTheme="minorHAnsi" w:hAnsiTheme="minorHAnsi"/>
+        <w:t>Sequence diagram relativi all’acquisto di prodotti (</w:t>
+      </w:r>
+      <w:proofErr w:type="gramStart"/>
+      <w:r>
+        <w:rPr>
+          <w:rFonts w:asciiTheme="minorHAnsi" w:hAnsiTheme="minorHAnsi"/>
+          <w:b/>
           <w:color w:val="FF0000"/>
           <w:sz w:val="30"/>
           <w:szCs w:val="30"/>
           <w:u w:val="single"/>
         </w:rPr>
-        <w:t xml:space="preserve">Decremento della quantità di </w:t>
-      </w:r>
-      <w:proofErr w:type="gramStart"/>
-      <w:r>
-        <w:rPr>
-          <w:rFonts w:asciiTheme="minorHAnsi" w:hAnsiTheme="minorHAnsi"/>
+        <w:t>check-out</w:t>
+      </w:r>
+      <w:proofErr w:type="gramEnd"/>
+      <w:r>
+        <w:rPr>
+          <w:rFonts w:asciiTheme="minorHAnsi" w:hAnsiTheme="minorHAnsi"/>
+          <w:b/>
           <w:color w:val="FF0000"/>
           <w:sz w:val="30"/>
           <w:szCs w:val="30"/>
           <w:u w:val="single"/>
         </w:rPr>
-        <w:t>un</w:t>
-      </w:r>
-      <w:proofErr w:type="gramEnd"/>
-      <w:r>
-        <w:rPr>
-          <w:rFonts w:asciiTheme="minorHAnsi" w:hAnsiTheme="minorHAnsi"/>
-          <w:color w:val="FF0000"/>
-          <w:sz w:val="30"/>
-          <w:szCs w:val="30"/>
-          <w:u w:val="single"/>
-        </w:rPr>
-        <w:t xml:space="preserve"> prodotto</w:t>
-      </w:r>
-    </w:p>
-    <w:p>
-      <w:pPr>
-        <w:jc w:val="both"/>
-        <w:rPr>
-          <w:rFonts w:asciiTheme="minorHAnsi" w:hAnsiTheme="minorHAnsi"/>
-          <w:b/>
-          <w:color w:val="FF0000"/>
-          <w:sz w:val="30"/>
-          <w:szCs w:val="30"/>
-        </w:rPr>
-      </w:pPr>
-      <w:r>
-        <w:rPr>
-          <w:rFonts w:asciiTheme="minorHAnsi" w:hAnsiTheme="minorHAnsi"/>
-          <w:b/>
+        <w:t xml:space="preserve"> carrello)</w:t>
+      </w:r>
+    </w:p>
+    <w:p>
+      <w:pPr>
+        <w:jc w:val="both"/>
+        <w:rPr>
+          <w:rFonts w:asciiTheme="minorHAnsi" w:hAnsiTheme="minorHAnsi"/>
+          <w:i/>
           <w:noProof/>
           <w:color w:val="FF0000"/>
           <w:sz w:val="30"/>
           <w:szCs w:val="30"/>
           <w:lang w:val="it-IT"/>
         </w:rPr>
-        <w:drawing>
-          <wp:inline distT="0" distB="0" distL="0" distR="0">
-            <wp:extent cx="5943600" cy="3614420"/>
-            <wp:effectExtent l="0" t="0" r="0" b="5080"/>
-            <wp:docPr id="27" name="Immagine 27"/>
-            <wp:cNvGraphicFramePr>
-              <a:graphicFrameLocks xmlns:a="http://schemas.openxmlformats.org/drawingml/2006/main" noChangeAspect="1"/>
-            </wp:cNvGraphicFramePr>
-            <a:graphic xmlns:a="http://schemas.openxmlformats.org/drawingml/2006/main">
-              <a:graphicData uri="http://schemas.openxmlformats.org/drawingml/2006/picture">
-                <pic:pic xmlns:pic="http://schemas.openxmlformats.org/drawingml/2006/picture">
-                  <pic:nvPicPr>
-                    <pic:cNvPr id="27" name="DecrementoQuantita_carrello.jpg"/>
-                    <pic:cNvPicPr/>
-                  </pic:nvPicPr>
-                  <pic:blipFill>
-                    <a:blip r:embed="rId53">
-                      <a:extLst>
-                        <a:ext uri="{28A0092B-C50C-407E-A947-70E740481C1C}">
-                          <a14:useLocalDpi xmlns:a14="http://schemas.microsoft.com/office/drawing/2010/main" val="0"/>
-                        </a:ext>
-                      </a:extLst>
-                    </a:blip>
-                    <a:stretch>
-                      <a:fillRect/>
-                    </a:stretch>
-                  </pic:blipFill>
-                  <pic:spPr>
-                    <a:xfrm>
-                      <a:off x="0" y="0"/>
-                      <a:ext cx="5943600" cy="3614420"/>
-                    </a:xfrm>
-                    <a:prstGeom prst="rect">
-                      <a:avLst/>
-                    </a:prstGeom>
-                  </pic:spPr>
-                </pic:pic>
-              </a:graphicData>
-            </a:graphic>
-          </wp:inline>
-        </w:drawing>
-      </w:r>
-    </w:p>
-    <w:p>
-      <w:pPr>
-        <w:jc w:val="both"/>
-        <w:rPr>
-          <w:rFonts w:asciiTheme="minorHAnsi" w:hAnsiTheme="minorHAnsi"/>
-          <w:b/>
-          <w:color w:val="FF0000"/>
-          <w:sz w:val="30"/>
-          <w:szCs w:val="30"/>
-          <w:u w:val="single"/>
-        </w:rPr>
-      </w:pPr>
-      <w:r>
-        <w:rPr>
-          <w:rFonts w:asciiTheme="minorHAnsi" w:hAnsiTheme="minorHAnsi"/>
-          <w:b/>
-          <w:color w:val="FF0000"/>
-          <w:sz w:val="30"/>
-          <w:szCs w:val="30"/>
-          <w:u w:val="single"/>
-        </w:rPr>
-        <w:lastRenderedPageBreak/>
-        <w:t>Sequence diagram relativi all’acquisto di prodotti (</w:t>
-      </w:r>
-      <w:proofErr w:type="gramStart"/>
-      <w:r>
-        <w:rPr>
-          <w:rFonts w:asciiTheme="minorHAnsi" w:hAnsiTheme="minorHAnsi"/>
-          <w:b/>
-          <w:color w:val="FF0000"/>
-          <w:sz w:val="30"/>
-          <w:szCs w:val="30"/>
-          <w:u w:val="single"/>
-        </w:rPr>
-        <w:t>check-out</w:t>
-      </w:r>
-      <w:proofErr w:type="gramEnd"/>
-      <w:r>
-        <w:rPr>
-          <w:rFonts w:asciiTheme="minorHAnsi" w:hAnsiTheme="minorHAnsi"/>
-          <w:b/>
-          <w:color w:val="FF0000"/>
-          <w:sz w:val="30"/>
-          <w:szCs w:val="30"/>
-          <w:u w:val="single"/>
-        </w:rPr>
-        <w:t xml:space="preserve"> carrello)</w:t>
-      </w:r>
-    </w:p>
-    <w:p>
-      <w:pPr>
-        <w:jc w:val="both"/>
+      </w:pPr>
+      <w:r>
         <w:rPr>
           <w:rFonts w:asciiTheme="minorHAnsi" w:hAnsiTheme="minorHAnsi"/>
           <w:i/>
@@ -42711,23 +42655,22 @@
           <w:szCs w:val="30"/>
           <w:lang w:val="it-IT"/>
         </w:rPr>
-      </w:pPr>
-      <w:r>
-        <w:rPr>
-          <w:rFonts w:asciiTheme="minorHAnsi" w:hAnsiTheme="minorHAnsi"/>
-          <w:i/>
+        <w:t>Creazione ordine con pagamento mediante “Contrassegno” o “Paypal”</w:t>
+      </w:r>
+    </w:p>
+    <w:p>
+      <w:pPr>
+        <w:jc w:val="both"/>
+        <w:rPr>
+          <w:rFonts w:asciiTheme="minorHAnsi" w:hAnsiTheme="minorHAnsi"/>
           <w:noProof/>
           <w:color w:val="FF0000"/>
           <w:sz w:val="30"/>
           <w:szCs w:val="30"/>
           <w:lang w:val="it-IT"/>
         </w:rPr>
-        <w:t>Creazione ordine con pagamento mediante “Contrassegno” o “Paypal”</w:t>
-      </w:r>
-    </w:p>
-    <w:p>
-      <w:pPr>
-        <w:jc w:val="both"/>
+      </w:pPr>
+      <w:r>
         <w:rPr>
           <w:rFonts w:asciiTheme="minorHAnsi" w:hAnsiTheme="minorHAnsi"/>
           <w:noProof/>
@@ -42736,20 +42679,10 @@
           <w:szCs w:val="30"/>
           <w:lang w:val="it-IT"/>
         </w:rPr>
-      </w:pPr>
-      <w:r>
-        <w:rPr>
-          <w:rFonts w:asciiTheme="minorHAnsi" w:hAnsiTheme="minorHAnsi"/>
-          <w:noProof/>
-          <w:color w:val="FF0000"/>
-          <w:sz w:val="30"/>
-          <w:szCs w:val="30"/>
-          <w:lang w:val="it-IT"/>
-        </w:rPr>
         <w:drawing>
           <wp:inline distT="0" distB="0" distL="0" distR="0">
-            <wp:extent cx="6180364" cy="3341971"/>
-            <wp:effectExtent l="0" t="0" r="0" b="0"/>
+            <wp:extent cx="6657975" cy="2890520"/>
+            <wp:effectExtent l="0" t="0" r="9525" b="5080"/>
             <wp:docPr id="29" name="Immagine 29"/>
             <wp:cNvGraphicFramePr>
               <a:graphicFrameLocks xmlns:a="http://schemas.openxmlformats.org/drawingml/2006/main" noChangeAspect="1"/>
@@ -42761,22 +42694,21 @@
                     <pic:cNvPr id="29" name="Creazione dell'ordine (check-out del carrello).jpg"/>
                     <pic:cNvPicPr/>
                   </pic:nvPicPr>
-                  <pic:blipFill>
-                    <a:blip r:embed="rId54" cstate="print">
+                  <pic:blipFill rotWithShape="1">
+                    <a:blip r:embed="rId53" cstate="print">
                       <a:extLst>
                         <a:ext uri="{28A0092B-C50C-407E-A947-70E740481C1C}">
                           <a14:useLocalDpi xmlns:a14="http://schemas.microsoft.com/office/drawing/2010/main" val="0"/>
                         </a:ext>
                       </a:extLst>
                     </a:blip>
-                    <a:stretch>
-                      <a:fillRect/>
-                    </a:stretch>
+                    <a:srcRect l="1291"/>
+                    <a:stretch/>
                   </pic:blipFill>
                   <pic:spPr bwMode="auto">
                     <a:xfrm>
                       <a:off x="0" y="0"/>
-                      <a:ext cx="6215315" cy="3360870"/>
+                      <a:ext cx="6664839" cy="2893500"/>
                     </a:xfrm>
                     <a:prstGeom prst="rect">
                       <a:avLst/>
@@ -42819,6 +42751,7 @@
           <w:szCs w:val="30"/>
           <w:lang w:val="it-IT"/>
         </w:rPr>
+        <w:lastRenderedPageBreak/>
         <w:t>Creazione ordine con pagamento mediante carta di credito</w:t>
       </w:r>
       <w:r>
@@ -42832,7 +42765,7 @@
         </w:rPr>
         <w:drawing>
           <wp:inline distT="0" distB="0" distL="0" distR="0">
-            <wp:extent cx="6457950" cy="3625076"/>
+            <wp:extent cx="6668932" cy="2876550"/>
             <wp:effectExtent l="0" t="0" r="0" b="0"/>
             <wp:docPr id="30" name="Immagine 30"/>
             <wp:cNvGraphicFramePr>
@@ -42846,7 +42779,7 @@
                     <pic:cNvPicPr/>
                   </pic:nvPicPr>
                   <pic:blipFill>
-                    <a:blip r:embed="rId55" cstate="print">
+                    <a:blip r:embed="rId54" cstate="print">
                       <a:extLst>
                         <a:ext uri="{28A0092B-C50C-407E-A947-70E740481C1C}">
                           <a14:useLocalDpi xmlns:a14="http://schemas.microsoft.com/office/drawing/2010/main" val="0"/>
@@ -42860,7 +42793,7 @@
                   <pic:spPr>
                     <a:xfrm>
                       <a:off x="0" y="0"/>
-                      <a:ext cx="6464516" cy="3628762"/>
+                      <a:ext cx="6671727" cy="2877756"/>
                     </a:xfrm>
                     <a:prstGeom prst="rect">
                       <a:avLst/>
@@ -42885,7 +42818,10 @@
           <w:u w:val="single"/>
         </w:rPr>
       </w:pPr>
-      <w:r>
+    </w:p>
+    <w:p>
+      <w:pPr>
+        <w:jc w:val="both"/>
         <w:rPr>
           <w:rFonts w:asciiTheme="minorHAnsi" w:hAnsiTheme="minorHAnsi"/>
           <w:b/>
@@ -42894,7 +42830,18 @@
           <w:szCs w:val="30"/>
           <w:u w:val="single"/>
         </w:rPr>
-        <w:lastRenderedPageBreak/>
+      </w:pPr>
+      <w:bookmarkStart w:id="33" w:name="_GoBack"/>
+      <w:bookmarkEnd w:id="33"/>
+      <w:r>
+        <w:rPr>
+          <w:rFonts w:asciiTheme="minorHAnsi" w:hAnsiTheme="minorHAnsi"/>
+          <w:b/>
+          <w:color w:val="FF0000"/>
+          <w:sz w:val="30"/>
+          <w:szCs w:val="30"/>
+          <w:u w:val="single"/>
+        </w:rPr>
         <w:t xml:space="preserve">Sequence diagram aventi come attore </w:t>
       </w:r>
       <w:proofErr w:type="gramStart"/>
@@ -42979,7 +42926,7 @@
                     <pic:cNvPicPr/>
                   </pic:nvPicPr>
                   <pic:blipFill>
-                    <a:blip r:embed="rId56">
+                    <a:blip r:embed="rId55">
                       <a:extLst>
                         <a:ext uri="{28A0092B-C50C-407E-A947-70E740481C1C}">
                           <a14:useLocalDpi xmlns:a14="http://schemas.microsoft.com/office/drawing/2010/main" val="0"/>
@@ -43083,6 +43030,7 @@
           <w:szCs w:val="30"/>
           <w:lang w:val="it-IT"/>
         </w:rPr>
+        <w:lastRenderedPageBreak/>
         <w:drawing>
           <wp:inline distT="0" distB="0" distL="0" distR="0">
             <wp:extent cx="5943600" cy="2755311"/>
@@ -43099,7 +43047,7 @@
                     <pic:cNvPicPr/>
                   </pic:nvPicPr>
                   <pic:blipFill>
-                    <a:blip r:embed="rId57">
+                    <a:blip r:embed="rId56">
                       <a:extLst>
                         <a:ext uri="{28A0092B-C50C-407E-A947-70E740481C1C}">
                           <a14:useLocalDpi xmlns:a14="http://schemas.microsoft.com/office/drawing/2010/main" val="0"/>
@@ -43241,7 +43189,7 @@
                     <pic:cNvPicPr/>
                   </pic:nvPicPr>
                   <pic:blipFill rotWithShape="1">
-                    <a:blip r:embed="rId58" cstate="print">
+                    <a:blip r:embed="rId57" cstate="print">
                       <a:extLst>
                         <a:ext uri="{28A0092B-C50C-407E-A947-70E740481C1C}">
                           <a14:useLocalDpi xmlns:a14="http://schemas.microsoft.com/office/drawing/2010/main" val="0"/>
@@ -43353,7 +43301,7 @@
                     <pic:cNvPicPr/>
                   </pic:nvPicPr>
                   <pic:blipFill>
-                    <a:blip r:embed="rId59" cstate="print">
+                    <a:blip r:embed="rId58" cstate="print">
                       <a:extLst>
                         <a:ext uri="{28A0092B-C50C-407E-A947-70E740481C1C}">
                           <a14:useLocalDpi xmlns:a14="http://schemas.microsoft.com/office/drawing/2010/main" val="0"/>
@@ -43474,7 +43422,7 @@
                     <pic:cNvPicPr/>
                   </pic:nvPicPr>
                   <pic:blipFill>
-                    <a:blip r:embed="rId60">
+                    <a:blip r:embed="rId59">
                       <a:extLst>
                         <a:ext uri="{28A0092B-C50C-407E-A947-70E740481C1C}">
                           <a14:useLocalDpi xmlns:a14="http://schemas.microsoft.com/office/drawing/2010/main" val="0"/>
@@ -43855,7 +43803,7 @@
                     <pic:cNvPicPr/>
                   </pic:nvPicPr>
                   <pic:blipFill>
-                    <a:blip r:embed="rId61">
+                    <a:blip r:embed="rId60">
                       <a:extLst>
                         <a:ext uri="{28A0092B-C50C-407E-A947-70E740481C1C}">
                           <a14:useLocalDpi xmlns:a14="http://schemas.microsoft.com/office/drawing/2010/main" val="0"/>
@@ -44006,7 +43954,7 @@
                     <pic:cNvPicPr/>
                   </pic:nvPicPr>
                   <pic:blipFill rotWithShape="1">
-                    <a:blip r:embed="rId62">
+                    <a:blip r:embed="rId61">
                       <a:extLst>
                         <a:ext uri="{28A0092B-C50C-407E-A947-70E740481C1C}">
                           <a14:useLocalDpi xmlns:a14="http://schemas.microsoft.com/office/drawing/2010/main" val="0"/>
@@ -44144,7 +44092,7 @@
                     <pic:cNvPicPr/>
                   </pic:nvPicPr>
                   <pic:blipFill>
-                    <a:blip r:embed="rId63">
+                    <a:blip r:embed="rId62">
                       <a:extLst>
                         <a:ext uri="{28A0092B-C50C-407E-A947-70E740481C1C}">
                           <a14:useLocalDpi xmlns:a14="http://schemas.microsoft.com/office/drawing/2010/main" val="0"/>
@@ -44276,7 +44224,7 @@
                     <pic:cNvPicPr/>
                   </pic:nvPicPr>
                   <pic:blipFill>
-                    <a:blip r:embed="rId64">
+                    <a:blip r:embed="rId63">
                       <a:extLst>
                         <a:ext uri="{28A0092B-C50C-407E-A947-70E740481C1C}">
                           <a14:useLocalDpi xmlns:a14="http://schemas.microsoft.com/office/drawing/2010/main" val="0"/>
@@ -44512,7 +44460,7 @@
                     <pic:cNvPicPr/>
                   </pic:nvPicPr>
                   <pic:blipFill>
-                    <a:blip r:embed="rId65">
+                    <a:blip r:embed="rId64">
                       <a:extLst>
                         <a:ext uri="{28A0092B-C50C-407E-A947-70E740481C1C}">
                           <a14:useLocalDpi xmlns:a14="http://schemas.microsoft.com/office/drawing/2010/main" val="0"/>
@@ -44607,7 +44555,7 @@
                     <pic:cNvPicPr/>
                   </pic:nvPicPr>
                   <pic:blipFill>
-                    <a:blip r:embed="rId66">
+                    <a:blip r:embed="rId65">
                       <a:extLst>
                         <a:ext uri="{28A0092B-C50C-407E-A947-70E740481C1C}">
                           <a14:useLocalDpi xmlns:a14="http://schemas.microsoft.com/office/drawing/2010/main" val="0"/>
@@ -44785,7 +44733,7 @@
                     <pic:cNvPicPr/>
                   </pic:nvPicPr>
                   <pic:blipFill>
-                    <a:blip r:embed="rId67" cstate="print">
+                    <a:blip r:embed="rId66" cstate="print">
                       <a:extLst>
                         <a:ext uri="{28A0092B-C50C-407E-A947-70E740481C1C}">
                           <a14:useLocalDpi xmlns:a14="http://schemas.microsoft.com/office/drawing/2010/main" val="0"/>
@@ -44840,7 +44788,7 @@
                     <pic:cNvPicPr/>
                   </pic:nvPicPr>
                   <pic:blipFill>
-                    <a:blip r:embed="rId68">
+                    <a:blip r:embed="rId67">
                       <a:extLst>
                         <a:ext uri="{28A0092B-C50C-407E-A947-70E740481C1C}">
                           <a14:useLocalDpi xmlns:a14="http://schemas.microsoft.com/office/drawing/2010/main" val="0"/>
@@ -44971,7 +44919,7 @@
                     <pic:cNvPicPr/>
                   </pic:nvPicPr>
                   <pic:blipFill>
-                    <a:blip r:embed="rId69">
+                    <a:blip r:embed="rId68">
                       <a:extLst>
                         <a:ext uri="{28A0092B-C50C-407E-A947-70E740481C1C}">
                           <a14:useLocalDpi xmlns:a14="http://schemas.microsoft.com/office/drawing/2010/main" val="0"/>
@@ -45056,7 +45004,7 @@
                     <pic:cNvPicPr/>
                   </pic:nvPicPr>
                   <pic:blipFill>
-                    <a:blip r:embed="rId70">
+                    <a:blip r:embed="rId69">
                       <a:extLst>
                         <a:ext uri="{28A0092B-C50C-407E-A947-70E740481C1C}">
                           <a14:useLocalDpi xmlns:a14="http://schemas.microsoft.com/office/drawing/2010/main" val="0"/>
@@ -45142,7 +45090,7 @@
                     <pic:cNvPicPr/>
                   </pic:nvPicPr>
                   <pic:blipFill>
-                    <a:blip r:embed="rId71">
+                    <a:blip r:embed="rId70">
                       <a:extLst>
                         <a:ext uri="{28A0092B-C50C-407E-A947-70E740481C1C}">
                           <a14:useLocalDpi xmlns:a14="http://schemas.microsoft.com/office/drawing/2010/main" val="0"/>
@@ -45238,7 +45186,7 @@
                     <pic:cNvPicPr/>
                   </pic:nvPicPr>
                   <pic:blipFill>
-                    <a:blip r:embed="rId72">
+                    <a:blip r:embed="rId71">
                       <a:extLst>
                         <a:ext uri="{28A0092B-C50C-407E-A947-70E740481C1C}">
                           <a14:useLocalDpi xmlns:a14="http://schemas.microsoft.com/office/drawing/2010/main" val="0"/>
@@ -46807,7 +46755,7 @@
       <w:rPr>
         <w:noProof/>
       </w:rPr>
-      <w:t>45</w:t>
+      <w:t>64</w:t>
     </w:r>
     <w:r>
       <w:fldChar w:fldCharType="end"/>
@@ -54158,7 +54106,7 @@
 </file>
 
 <file path=customXml/itemProps1.xml><?xml version="1.0" encoding="utf-8"?>
-<ds:datastoreItem xmlns:ds="http://schemas.openxmlformats.org/officeDocument/2006/customXml" ds:itemID="{3ED66924-F5F2-4144-9A96-F160B0C1DBB5}">
+<ds:datastoreItem xmlns:ds="http://schemas.openxmlformats.org/officeDocument/2006/customXml" ds:itemID="{8A786303-93F6-4CDC-8348-FC1028CEA9B2}">
   <ds:schemaRefs>
     <ds:schemaRef ds:uri="http://schemas.openxmlformats.org/officeDocument/2006/bibliography"/>
   </ds:schemaRefs>

</xml_diff>